<commit_message>
Add "test" to  txt files and update hometask
</commit_message>
<xml_diff>
--- a/M.2.1.Task_Aliaksandr_Khatsko/M.2.1.Task_Aliaksandr_Khatsko.docx
+++ b/M.2.1.Task_Aliaksandr_Khatsko/M.2.1.Task_Aliaksandr_Khatsko.docx
@@ -508,7 +508,15 @@
           <w:szCs w:val="24"/>
         </w:rPr>
         <w:lastRenderedPageBreak/>
-        <w:t>- add a file with home task</w:t>
+        <w:t>- A</w:t>
+      </w:r>
+      <w:r>
+        <w:rPr>
+          <w:rFonts w:ascii="Times New Roman" w:hAnsi="Times New Roman" w:cs="Times New Roman"/>
+          <w:sz w:val="24"/>
+          <w:szCs w:val="24"/>
+        </w:rPr>
+        <w:t>dd a file with home task</w:t>
       </w:r>
       <w:r>
         <w:rPr>
@@ -557,6 +565,358 @@
             </a:graphic>
           </wp:inline>
         </w:drawing>
+      </w:r>
+    </w:p>
+    <w:p>
+      <w:pPr>
+        <w:rPr>
+          <w:rFonts w:ascii="Times New Roman" w:hAnsi="Times New Roman" w:cs="Times New Roman"/>
+          <w:sz w:val="24"/>
+          <w:szCs w:val="24"/>
+        </w:rPr>
+      </w:pPr>
+      <w:r>
+        <w:rPr>
+          <w:rFonts w:ascii="Times New Roman" w:hAnsi="Times New Roman" w:cs="Times New Roman"/>
+          <w:sz w:val="24"/>
+          <w:szCs w:val="24"/>
+        </w:rPr>
+        <w:t xml:space="preserve">- </w:t>
+      </w:r>
+      <w:r>
+        <w:rPr>
+          <w:rFonts w:ascii="Times New Roman" w:hAnsi="Times New Roman" w:cs="Times New Roman"/>
+          <w:sz w:val="24"/>
+          <w:szCs w:val="24"/>
+        </w:rPr>
+        <w:t>First</w:t>
+      </w:r>
+      <w:r>
+        <w:rPr>
+          <w:rFonts w:ascii="Times New Roman" w:hAnsi="Times New Roman" w:cs="Times New Roman"/>
+          <w:sz w:val="24"/>
+          <w:szCs w:val="24"/>
+        </w:rPr>
+        <w:t xml:space="preserve"> commit</w:t>
+      </w:r>
+      <w:r>
+        <w:rPr>
+          <w:rFonts w:ascii="Times New Roman" w:hAnsi="Times New Roman" w:cs="Times New Roman"/>
+          <w:sz w:val="24"/>
+          <w:szCs w:val="24"/>
+        </w:rPr>
+        <w:t xml:space="preserve"> and push</w:t>
+      </w:r>
+      <w:r>
+        <w:rPr>
+          <w:rFonts w:ascii="Times New Roman" w:hAnsi="Times New Roman" w:cs="Times New Roman"/>
+          <w:sz w:val="24"/>
+          <w:szCs w:val="24"/>
+        </w:rPr>
+        <w:t xml:space="preserve"> – Add</w:t>
+      </w:r>
+      <w:r>
+        <w:rPr>
+          <w:rFonts w:ascii="Times New Roman" w:hAnsi="Times New Roman" w:cs="Times New Roman"/>
+          <w:sz w:val="24"/>
+          <w:szCs w:val="24"/>
+        </w:rPr>
+        <w:t xml:space="preserve"> two txt</w:t>
+      </w:r>
+      <w:r>
+        <w:rPr>
+          <w:rFonts w:ascii="Times New Roman" w:hAnsi="Times New Roman" w:cs="Times New Roman"/>
+          <w:sz w:val="24"/>
+          <w:szCs w:val="24"/>
+        </w:rPr>
+        <w:t xml:space="preserve"> files for commits</w:t>
+      </w:r>
+      <w:r>
+        <w:rPr>
+          <w:rFonts w:ascii="Times New Roman" w:hAnsi="Times New Roman" w:cs="Times New Roman"/>
+          <w:sz w:val="24"/>
+          <w:szCs w:val="24"/>
+        </w:rPr>
+        <w:br/>
+      </w:r>
+      <w:r>
+        <w:rPr>
+          <w:noProof/>
+        </w:rPr>
+        <w:drawing>
+          <wp:inline distT="0" distB="0" distL="0" distR="0" wp14:anchorId="159D322F" wp14:editId="04B0A8B5">
+            <wp:extent cx="5943600" cy="3213735"/>
+            <wp:effectExtent l="0" t="0" r="0" b="5715"/>
+            <wp:docPr id="9" name="Рисунок 9"/>
+            <wp:cNvGraphicFramePr>
+              <a:graphicFrameLocks xmlns:a="http://schemas.openxmlformats.org/drawingml/2006/main" noChangeAspect="1"/>
+            </wp:cNvGraphicFramePr>
+            <a:graphic xmlns:a="http://schemas.openxmlformats.org/drawingml/2006/main">
+              <a:graphicData uri="http://schemas.openxmlformats.org/drawingml/2006/picture">
+                <pic:pic xmlns:pic="http://schemas.openxmlformats.org/drawingml/2006/picture">
+                  <pic:nvPicPr>
+                    <pic:cNvPr id="0" name=""/>
+                    <pic:cNvPicPr/>
+                  </pic:nvPicPr>
+                  <pic:blipFill>
+                    <a:blip r:embed="rId12"/>
+                    <a:stretch>
+                      <a:fillRect/>
+                    </a:stretch>
+                  </pic:blipFill>
+                  <pic:spPr>
+                    <a:xfrm>
+                      <a:off x="0" y="0"/>
+                      <a:ext cx="5943600" cy="3213735"/>
+                    </a:xfrm>
+                    <a:prstGeom prst="rect">
+                      <a:avLst/>
+                    </a:prstGeom>
+                  </pic:spPr>
+                </pic:pic>
+              </a:graphicData>
+            </a:graphic>
+          </wp:inline>
+        </w:drawing>
+      </w:r>
+    </w:p>
+    <w:p>
+      <w:pPr>
+        <w:rPr>
+          <w:rFonts w:ascii="Times New Roman" w:hAnsi="Times New Roman" w:cs="Times New Roman"/>
+          <w:sz w:val="24"/>
+          <w:szCs w:val="24"/>
+        </w:rPr>
+      </w:pPr>
+      <w:r>
+        <w:rPr>
+          <w:noProof/>
+        </w:rPr>
+        <w:drawing>
+          <wp:inline distT="0" distB="0" distL="0" distR="0" wp14:anchorId="44AE32E5" wp14:editId="4A52B821">
+            <wp:extent cx="5943600" cy="1459865"/>
+            <wp:effectExtent l="0" t="0" r="0" b="6985"/>
+            <wp:docPr id="10" name="Рисунок 10"/>
+            <wp:cNvGraphicFramePr>
+              <a:graphicFrameLocks xmlns:a="http://schemas.openxmlformats.org/drawingml/2006/main" noChangeAspect="1"/>
+            </wp:cNvGraphicFramePr>
+            <a:graphic xmlns:a="http://schemas.openxmlformats.org/drawingml/2006/main">
+              <a:graphicData uri="http://schemas.openxmlformats.org/drawingml/2006/picture">
+                <pic:pic xmlns:pic="http://schemas.openxmlformats.org/drawingml/2006/picture">
+                  <pic:nvPicPr>
+                    <pic:cNvPr id="0" name=""/>
+                    <pic:cNvPicPr/>
+                  </pic:nvPicPr>
+                  <pic:blipFill>
+                    <a:blip r:embed="rId13"/>
+                    <a:stretch>
+                      <a:fillRect/>
+                    </a:stretch>
+                  </pic:blipFill>
+                  <pic:spPr>
+                    <a:xfrm>
+                      <a:off x="0" y="0"/>
+                      <a:ext cx="5943600" cy="1459865"/>
+                    </a:xfrm>
+                    <a:prstGeom prst="rect">
+                      <a:avLst/>
+                    </a:prstGeom>
+                  </pic:spPr>
+                </pic:pic>
+              </a:graphicData>
+            </a:graphic>
+          </wp:inline>
+        </w:drawing>
+      </w:r>
+    </w:p>
+    <w:p>
+      <w:pPr>
+        <w:rPr>
+          <w:rFonts w:ascii="Times New Roman" w:hAnsi="Times New Roman" w:cs="Times New Roman"/>
+          <w:sz w:val="24"/>
+          <w:szCs w:val="24"/>
+        </w:rPr>
+      </w:pPr>
+      <w:r>
+        <w:rPr>
+          <w:noProof/>
+        </w:rPr>
+        <w:lastRenderedPageBreak/>
+        <w:drawing>
+          <wp:inline distT="0" distB="0" distL="0" distR="0" wp14:anchorId="282F6705" wp14:editId="7A6575E0">
+            <wp:extent cx="5943600" cy="1633855"/>
+            <wp:effectExtent l="0" t="0" r="0" b="4445"/>
+            <wp:docPr id="11" name="Рисунок 11"/>
+            <wp:cNvGraphicFramePr>
+              <a:graphicFrameLocks xmlns:a="http://schemas.openxmlformats.org/drawingml/2006/main" noChangeAspect="1"/>
+            </wp:cNvGraphicFramePr>
+            <a:graphic xmlns:a="http://schemas.openxmlformats.org/drawingml/2006/main">
+              <a:graphicData uri="http://schemas.openxmlformats.org/drawingml/2006/picture">
+                <pic:pic xmlns:pic="http://schemas.openxmlformats.org/drawingml/2006/picture">
+                  <pic:nvPicPr>
+                    <pic:cNvPr id="0" name=""/>
+                    <pic:cNvPicPr/>
+                  </pic:nvPicPr>
+                  <pic:blipFill>
+                    <a:blip r:embed="rId14"/>
+                    <a:stretch>
+                      <a:fillRect/>
+                    </a:stretch>
+                  </pic:blipFill>
+                  <pic:spPr>
+                    <a:xfrm>
+                      <a:off x="0" y="0"/>
+                      <a:ext cx="5943600" cy="1633855"/>
+                    </a:xfrm>
+                    <a:prstGeom prst="rect">
+                      <a:avLst/>
+                    </a:prstGeom>
+                  </pic:spPr>
+                </pic:pic>
+              </a:graphicData>
+            </a:graphic>
+          </wp:inline>
+        </w:drawing>
+      </w:r>
+    </w:p>
+    <w:p>
+      <w:pPr>
+        <w:rPr>
+          <w:rFonts w:ascii="Times New Roman" w:hAnsi="Times New Roman" w:cs="Times New Roman"/>
+          <w:sz w:val="24"/>
+          <w:szCs w:val="24"/>
+        </w:rPr>
+      </w:pPr>
+      <w:r>
+        <w:rPr>
+          <w:rFonts w:ascii="Times New Roman" w:hAnsi="Times New Roman" w:cs="Times New Roman"/>
+          <w:sz w:val="24"/>
+          <w:szCs w:val="24"/>
+        </w:rPr>
+        <w:t>- Second commit – amend first commit (with new comment)</w:t>
+      </w:r>
+    </w:p>
+    <w:p>
+      <w:pPr>
+        <w:rPr>
+          <w:rFonts w:ascii="Times New Roman" w:hAnsi="Times New Roman" w:cs="Times New Roman"/>
+          <w:sz w:val="24"/>
+          <w:szCs w:val="24"/>
+        </w:rPr>
+      </w:pPr>
+      <w:r>
+        <w:rPr>
+          <w:noProof/>
+        </w:rPr>
+        <w:drawing>
+          <wp:inline distT="0" distB="0" distL="0" distR="0" wp14:anchorId="6B737E54" wp14:editId="369E834D">
+            <wp:extent cx="5943600" cy="987425"/>
+            <wp:effectExtent l="0" t="0" r="0" b="3175"/>
+            <wp:docPr id="12" name="Рисунок 12"/>
+            <wp:cNvGraphicFramePr>
+              <a:graphicFrameLocks xmlns:a="http://schemas.openxmlformats.org/drawingml/2006/main" noChangeAspect="1"/>
+            </wp:cNvGraphicFramePr>
+            <a:graphic xmlns:a="http://schemas.openxmlformats.org/drawingml/2006/main">
+              <a:graphicData uri="http://schemas.openxmlformats.org/drawingml/2006/picture">
+                <pic:pic xmlns:pic="http://schemas.openxmlformats.org/drawingml/2006/picture">
+                  <pic:nvPicPr>
+                    <pic:cNvPr id="0" name=""/>
+                    <pic:cNvPicPr/>
+                  </pic:nvPicPr>
+                  <pic:blipFill>
+                    <a:blip r:embed="rId15"/>
+                    <a:stretch>
+                      <a:fillRect/>
+                    </a:stretch>
+                  </pic:blipFill>
+                  <pic:spPr>
+                    <a:xfrm>
+                      <a:off x="0" y="0"/>
+                      <a:ext cx="5943600" cy="987425"/>
+                    </a:xfrm>
+                    <a:prstGeom prst="rect">
+                      <a:avLst/>
+                    </a:prstGeom>
+                  </pic:spPr>
+                </pic:pic>
+              </a:graphicData>
+            </a:graphic>
+          </wp:inline>
+        </w:drawing>
+      </w:r>
+    </w:p>
+    <w:p>
+      <w:pPr>
+        <w:rPr>
+          <w:rFonts w:ascii="Times New Roman" w:hAnsi="Times New Roman" w:cs="Times New Roman"/>
+          <w:sz w:val="24"/>
+          <w:szCs w:val="24"/>
+        </w:rPr>
+      </w:pPr>
+      <w:r>
+        <w:rPr>
+          <w:noProof/>
+        </w:rPr>
+        <w:drawing>
+          <wp:inline distT="0" distB="0" distL="0" distR="0" wp14:anchorId="742A1705" wp14:editId="2173D8A6">
+            <wp:extent cx="5943600" cy="1961515"/>
+            <wp:effectExtent l="0" t="0" r="0" b="635"/>
+            <wp:docPr id="13" name="Рисунок 13"/>
+            <wp:cNvGraphicFramePr>
+              <a:graphicFrameLocks xmlns:a="http://schemas.openxmlformats.org/drawingml/2006/main" noChangeAspect="1"/>
+            </wp:cNvGraphicFramePr>
+            <a:graphic xmlns:a="http://schemas.openxmlformats.org/drawingml/2006/main">
+              <a:graphicData uri="http://schemas.openxmlformats.org/drawingml/2006/picture">
+                <pic:pic xmlns:pic="http://schemas.openxmlformats.org/drawingml/2006/picture">
+                  <pic:nvPicPr>
+                    <pic:cNvPr id="0" name=""/>
+                    <pic:cNvPicPr/>
+                  </pic:nvPicPr>
+                  <pic:blipFill>
+                    <a:blip r:embed="rId16"/>
+                    <a:stretch>
+                      <a:fillRect/>
+                    </a:stretch>
+                  </pic:blipFill>
+                  <pic:spPr>
+                    <a:xfrm>
+                      <a:off x="0" y="0"/>
+                      <a:ext cx="5943600" cy="1961515"/>
+                    </a:xfrm>
+                    <a:prstGeom prst="rect">
+                      <a:avLst/>
+                    </a:prstGeom>
+                  </pic:spPr>
+                </pic:pic>
+              </a:graphicData>
+            </a:graphic>
+          </wp:inline>
+        </w:drawing>
+      </w:r>
+    </w:p>
+    <w:p>
+      <w:pPr>
+        <w:rPr>
+          <w:rFonts w:ascii="Times New Roman" w:hAnsi="Times New Roman" w:cs="Times New Roman"/>
+          <w:sz w:val="24"/>
+          <w:szCs w:val="24"/>
+        </w:rPr>
+      </w:pPr>
+      <w:r>
+        <w:rPr>
+          <w:rFonts w:ascii="Times New Roman" w:hAnsi="Times New Roman" w:cs="Times New Roman"/>
+          <w:sz w:val="24"/>
+          <w:szCs w:val="24"/>
+        </w:rPr>
+        <w:t>Third commit</w:t>
+      </w:r>
+      <w:r>
+        <w:rPr>
+          <w:rFonts w:ascii="Times New Roman" w:hAnsi="Times New Roman" w:cs="Times New Roman"/>
+          <w:sz w:val="24"/>
+          <w:szCs w:val="24"/>
+        </w:rPr>
+        <w:t xml:space="preserve"> – Add “test” to txt files and update hometask</w:t>
       </w:r>
       <w:bookmarkStart w:id="0" w:name="_GoBack"/>
       <w:bookmarkEnd w:id="0"/>

</xml_diff>

<commit_message>
Update M.2.1 hometask file with final version
</commit_message>
<xml_diff>
--- a/M.2.1.Task_Aliaksandr_Khatsko/M.2.1.Task_Aliaksandr_Khatsko.docx
+++ b/M.2.1.Task_Aliaksandr_Khatsko/M.2.1.Task_Aliaksandr_Khatsko.docx
@@ -2328,6 +2328,300 @@
           <w:szCs w:val="24"/>
         </w:rPr>
       </w:pPr>
+      <w:r>
+        <w:rPr>
+          <w:rFonts w:ascii="Times New Roman" w:hAnsi="Times New Roman" w:cs="Times New Roman"/>
+          <w:sz w:val="24"/>
+          <w:szCs w:val="24"/>
+        </w:rPr>
+        <w:t xml:space="preserve">- add 2 commits in </w:t>
+      </w:r>
+      <w:proofErr w:type="spellStart"/>
+      <w:r>
+        <w:rPr>
+          <w:rFonts w:ascii="Times New Roman" w:hAnsi="Times New Roman" w:cs="Times New Roman"/>
+          <w:sz w:val="24"/>
+          <w:szCs w:val="24"/>
+        </w:rPr>
+        <w:t>dev</w:t>
+      </w:r>
+      <w:proofErr w:type="spellEnd"/>
+    </w:p>
+    <w:p>
+      <w:pPr>
+        <w:rPr>
+          <w:rFonts w:ascii="Times New Roman" w:hAnsi="Times New Roman" w:cs="Times New Roman"/>
+          <w:sz w:val="24"/>
+          <w:szCs w:val="24"/>
+        </w:rPr>
+      </w:pPr>
+      <w:r>
+        <w:rPr>
+          <w:noProof/>
+        </w:rPr>
+        <w:drawing>
+          <wp:inline distT="0" distB="0" distL="0" distR="0" wp14:anchorId="2C2F5AE9" wp14:editId="5E1D5122">
+            <wp:extent cx="4181475" cy="1514475"/>
+            <wp:effectExtent l="0" t="0" r="9525" b="9525"/>
+            <wp:docPr id="35" name="Рисунок 35"/>
+            <wp:cNvGraphicFramePr>
+              <a:graphicFrameLocks xmlns:a="http://schemas.openxmlformats.org/drawingml/2006/main" noChangeAspect="1"/>
+            </wp:cNvGraphicFramePr>
+            <a:graphic xmlns:a="http://schemas.openxmlformats.org/drawingml/2006/main">
+              <a:graphicData uri="http://schemas.openxmlformats.org/drawingml/2006/picture">
+                <pic:pic xmlns:pic="http://schemas.openxmlformats.org/drawingml/2006/picture">
+                  <pic:nvPicPr>
+                    <pic:cNvPr id="0" name=""/>
+                    <pic:cNvPicPr/>
+                  </pic:nvPicPr>
+                  <pic:blipFill>
+                    <a:blip r:embed="rId37"/>
+                    <a:stretch>
+                      <a:fillRect/>
+                    </a:stretch>
+                  </pic:blipFill>
+                  <pic:spPr>
+                    <a:xfrm>
+                      <a:off x="0" y="0"/>
+                      <a:ext cx="4181475" cy="1514475"/>
+                    </a:xfrm>
+                    <a:prstGeom prst="rect">
+                      <a:avLst/>
+                    </a:prstGeom>
+                  </pic:spPr>
+                </pic:pic>
+              </a:graphicData>
+            </a:graphic>
+          </wp:inline>
+        </w:drawing>
+      </w:r>
+    </w:p>
+    <w:p>
+      <w:pPr>
+        <w:pStyle w:val="a3"/>
+        <w:numPr>
+          <w:ilvl w:val="0"/>
+          <w:numId w:val="1"/>
+        </w:numPr>
+        <w:ind w:left="0" w:firstLine="0"/>
+        <w:rPr>
+          <w:rFonts w:ascii="Times New Roman" w:hAnsi="Times New Roman" w:cs="Times New Roman"/>
+          <w:sz w:val="24"/>
+          <w:szCs w:val="24"/>
+        </w:rPr>
+      </w:pPr>
+      <w:r>
+        <w:rPr>
+          <w:rFonts w:ascii="Times New Roman" w:hAnsi="Times New Roman" w:cs="Times New Roman"/>
+          <w:sz w:val="24"/>
+          <w:szCs w:val="24"/>
+        </w:rPr>
+        <w:t>Cherry-pick first commit to master</w:t>
+      </w:r>
+    </w:p>
+    <w:p>
+      <w:pPr>
+        <w:pStyle w:val="a3"/>
+        <w:ind w:left="0"/>
+        <w:rPr>
+          <w:rFonts w:ascii="Times New Roman" w:hAnsi="Times New Roman" w:cs="Times New Roman"/>
+          <w:sz w:val="24"/>
+          <w:szCs w:val="24"/>
+        </w:rPr>
+      </w:pPr>
+      <w:r>
+        <w:rPr>
+          <w:noProof/>
+        </w:rPr>
+        <w:drawing>
+          <wp:inline distT="0" distB="0" distL="0" distR="0" wp14:anchorId="7A01371A" wp14:editId="4277934B">
+            <wp:extent cx="5943600" cy="779780"/>
+            <wp:effectExtent l="0" t="0" r="0" b="1270"/>
+            <wp:docPr id="36" name="Рисунок 36"/>
+            <wp:cNvGraphicFramePr>
+              <a:graphicFrameLocks xmlns:a="http://schemas.openxmlformats.org/drawingml/2006/main" noChangeAspect="1"/>
+            </wp:cNvGraphicFramePr>
+            <a:graphic xmlns:a="http://schemas.openxmlformats.org/drawingml/2006/main">
+              <a:graphicData uri="http://schemas.openxmlformats.org/drawingml/2006/picture">
+                <pic:pic xmlns:pic="http://schemas.openxmlformats.org/drawingml/2006/picture">
+                  <pic:nvPicPr>
+                    <pic:cNvPr id="0" name=""/>
+                    <pic:cNvPicPr/>
+                  </pic:nvPicPr>
+                  <pic:blipFill>
+                    <a:blip r:embed="rId38"/>
+                    <a:stretch>
+                      <a:fillRect/>
+                    </a:stretch>
+                  </pic:blipFill>
+                  <pic:spPr>
+                    <a:xfrm>
+                      <a:off x="0" y="0"/>
+                      <a:ext cx="5943600" cy="779780"/>
+                    </a:xfrm>
+                    <a:prstGeom prst="rect">
+                      <a:avLst/>
+                    </a:prstGeom>
+                  </pic:spPr>
+                </pic:pic>
+              </a:graphicData>
+            </a:graphic>
+          </wp:inline>
+        </w:drawing>
+      </w:r>
+    </w:p>
+    <w:p>
+      <w:pPr>
+        <w:pStyle w:val="a3"/>
+        <w:ind w:left="0"/>
+        <w:rPr>
+          <w:rFonts w:ascii="Times New Roman" w:hAnsi="Times New Roman" w:cs="Times New Roman"/>
+          <w:sz w:val="24"/>
+          <w:szCs w:val="24"/>
+        </w:rPr>
+      </w:pPr>
+      <w:r>
+        <w:rPr>
+          <w:noProof/>
+        </w:rPr>
+        <w:drawing>
+          <wp:inline distT="0" distB="0" distL="0" distR="0" wp14:anchorId="0A315CD0" wp14:editId="15E4AC5B">
+            <wp:extent cx="5943600" cy="820420"/>
+            <wp:effectExtent l="0" t="0" r="0" b="0"/>
+            <wp:docPr id="37" name="Рисунок 37"/>
+            <wp:cNvGraphicFramePr>
+              <a:graphicFrameLocks xmlns:a="http://schemas.openxmlformats.org/drawingml/2006/main" noChangeAspect="1"/>
+            </wp:cNvGraphicFramePr>
+            <a:graphic xmlns:a="http://schemas.openxmlformats.org/drawingml/2006/main">
+              <a:graphicData uri="http://schemas.openxmlformats.org/drawingml/2006/picture">
+                <pic:pic xmlns:pic="http://schemas.openxmlformats.org/drawingml/2006/picture">
+                  <pic:nvPicPr>
+                    <pic:cNvPr id="0" name=""/>
+                    <pic:cNvPicPr/>
+                  </pic:nvPicPr>
+                  <pic:blipFill>
+                    <a:blip r:embed="rId39"/>
+                    <a:stretch>
+                      <a:fillRect/>
+                    </a:stretch>
+                  </pic:blipFill>
+                  <pic:spPr>
+                    <a:xfrm>
+                      <a:off x="0" y="0"/>
+                      <a:ext cx="5943600" cy="820420"/>
+                    </a:xfrm>
+                    <a:prstGeom prst="rect">
+                      <a:avLst/>
+                    </a:prstGeom>
+                  </pic:spPr>
+                </pic:pic>
+              </a:graphicData>
+            </a:graphic>
+          </wp:inline>
+        </w:drawing>
+      </w:r>
+    </w:p>
+    <w:p>
+      <w:pPr>
+        <w:rPr>
+          <w:rFonts w:ascii="Times New Roman" w:hAnsi="Times New Roman" w:cs="Times New Roman"/>
+          <w:sz w:val="24"/>
+          <w:szCs w:val="24"/>
+        </w:rPr>
+      </w:pPr>
+    </w:p>
+    <w:p>
+      <w:pPr>
+        <w:pStyle w:val="a3"/>
+        <w:numPr>
+          <w:ilvl w:val="0"/>
+          <w:numId w:val="1"/>
+        </w:numPr>
+        <w:ind w:left="0" w:firstLine="0"/>
+        <w:rPr>
+          <w:rFonts w:ascii="Times New Roman" w:hAnsi="Times New Roman" w:cs="Times New Roman"/>
+          <w:sz w:val="24"/>
+          <w:szCs w:val="24"/>
+        </w:rPr>
+      </w:pPr>
+      <w:r>
+        <w:rPr>
+          <w:rFonts w:ascii="Times New Roman" w:hAnsi="Times New Roman" w:cs="Times New Roman"/>
+          <w:sz w:val="24"/>
+          <w:szCs w:val="24"/>
+        </w:rPr>
+        <w:t xml:space="preserve">Revert second commit to </w:t>
+      </w:r>
+      <w:proofErr w:type="spellStart"/>
+      <w:r>
+        <w:rPr>
+          <w:rFonts w:ascii="Times New Roman" w:hAnsi="Times New Roman" w:cs="Times New Roman"/>
+          <w:sz w:val="24"/>
+          <w:szCs w:val="24"/>
+        </w:rPr>
+        <w:t>dev</w:t>
+      </w:r>
+      <w:proofErr w:type="spellEnd"/>
+      <w:r>
+        <w:rPr>
+          <w:rFonts w:ascii="Times New Roman" w:hAnsi="Times New Roman" w:cs="Times New Roman"/>
+          <w:sz w:val="24"/>
+          <w:szCs w:val="24"/>
+        </w:rPr>
+        <w:t xml:space="preserve"> branch</w:t>
+      </w:r>
+    </w:p>
+    <w:p>
+      <w:pPr>
+        <w:pStyle w:val="a3"/>
+        <w:ind w:left="0"/>
+        <w:rPr>
+          <w:rFonts w:ascii="Times New Roman" w:hAnsi="Times New Roman" w:cs="Times New Roman"/>
+          <w:sz w:val="24"/>
+          <w:szCs w:val="24"/>
+        </w:rPr>
+      </w:pPr>
+      <w:r>
+        <w:rPr>
+          <w:noProof/>
+        </w:rPr>
+        <w:lastRenderedPageBreak/>
+        <w:drawing>
+          <wp:inline distT="0" distB="0" distL="0" distR="0" wp14:anchorId="2187887E" wp14:editId="522F21B3">
+            <wp:extent cx="5943600" cy="2702560"/>
+            <wp:effectExtent l="0" t="0" r="0" b="2540"/>
+            <wp:docPr id="38" name="Рисунок 38"/>
+            <wp:cNvGraphicFramePr>
+              <a:graphicFrameLocks xmlns:a="http://schemas.openxmlformats.org/drawingml/2006/main" noChangeAspect="1"/>
+            </wp:cNvGraphicFramePr>
+            <a:graphic xmlns:a="http://schemas.openxmlformats.org/drawingml/2006/main">
+              <a:graphicData uri="http://schemas.openxmlformats.org/drawingml/2006/picture">
+                <pic:pic xmlns:pic="http://schemas.openxmlformats.org/drawingml/2006/picture">
+                  <pic:nvPicPr>
+                    <pic:cNvPr id="0" name=""/>
+                    <pic:cNvPicPr/>
+                  </pic:nvPicPr>
+                  <pic:blipFill>
+                    <a:blip r:embed="rId40"/>
+                    <a:stretch>
+                      <a:fillRect/>
+                    </a:stretch>
+                  </pic:blipFill>
+                  <pic:spPr>
+                    <a:xfrm>
+                      <a:off x="0" y="0"/>
+                      <a:ext cx="5943600" cy="2702560"/>
+                    </a:xfrm>
+                    <a:prstGeom prst="rect">
+                      <a:avLst/>
+                    </a:prstGeom>
+                  </pic:spPr>
+                </pic:pic>
+              </a:graphicData>
+            </a:graphic>
+          </wp:inline>
+        </w:drawing>
+      </w:r>
       <w:bookmarkStart w:id="0" w:name="_GoBack"/>
       <w:bookmarkEnd w:id="0"/>
     </w:p>

</xml_diff>